<commit_message>
game test method added
</commit_message>
<xml_diff>
--- a/doc/Dokumentation Testing.docx
+++ b/doc/Dokumentation Testing.docx
@@ -163,30 +163,14 @@
           <w:numId w:val="1"/>
         </w:numPr>
         <w:rPr>
-          <w:highlight w:val="yellow"/>
-          <w:lang w:val="en-GB"/>
-        </w:rPr>
-      </w:pPr>
-      <w:r>
-        <w:rPr>
-          <w:highlight w:val="yellow"/>
-          <w:lang w:val="en-GB"/>
-        </w:rPr>
-        <w:t xml:space="preserve">Get winner when no </w:t>
-      </w:r>
-      <w:r>
-        <w:rPr>
-          <w:highlight w:val="yellow"/>
-          <w:lang w:val="en-GB"/>
-        </w:rPr>
-        <w:t xml:space="preserve">car </w:t>
-      </w:r>
-      <w:r>
-        <w:rPr>
-          <w:highlight w:val="yellow"/>
-          <w:lang w:val="en-GB"/>
-        </w:rPr>
-        <w:t>passed finish line</w:t>
+          <w:lang w:val="en-GB"/>
+        </w:rPr>
+      </w:pPr>
+      <w:r>
+        <w:rPr>
+          <w:lang w:val="en-GB"/>
+        </w:rPr>
+        <w:t>Car moves to a free track position</w:t>
       </w:r>
     </w:p>
     <w:p>
@@ -197,37 +181,32 @@
           <w:numId w:val="1"/>
         </w:numPr>
         <w:rPr>
-          <w:highlight w:val="yellow"/>
-          <w:lang w:val="en-GB"/>
-        </w:rPr>
-      </w:pPr>
-      <w:r>
-        <w:rPr>
-          <w:highlight w:val="yellow"/>
-          <w:lang w:val="en-GB"/>
-        </w:rPr>
-        <w:t xml:space="preserve">Get </w:t>
-      </w:r>
-      <w:r>
-        <w:rPr>
-          <w:highlight w:val="yellow"/>
-          <w:lang w:val="en-GB"/>
-        </w:rPr>
-        <w:t xml:space="preserve">winner when one </w:t>
-      </w:r>
-      <w:r>
-        <w:rPr>
-          <w:highlight w:val="yellow"/>
-          <w:lang w:val="en-GB"/>
-        </w:rPr>
-        <w:t xml:space="preserve">car </w:t>
-      </w:r>
-      <w:r>
-        <w:rPr>
-          <w:highlight w:val="yellow"/>
-          <w:lang w:val="en-GB"/>
-        </w:rPr>
-        <w:t>passed finish line</w:t>
+          <w:lang w:val="en-GB"/>
+        </w:rPr>
+      </w:pPr>
+      <w:r>
+        <w:rPr>
+          <w:lang w:val="en-GB"/>
+        </w:rPr>
+        <w:t xml:space="preserve">Car </w:t>
+      </w:r>
+      <w:r>
+        <w:rPr>
+          <w:lang w:val="en-GB"/>
+        </w:rPr>
+        <w:t xml:space="preserve">crashes </w:t>
+      </w:r>
+      <w:r>
+        <w:rPr>
+          <w:lang w:val="en-GB"/>
+        </w:rPr>
+        <w:t>in</w:t>
+      </w:r>
+      <w:r>
+        <w:rPr>
+          <w:lang w:val="en-GB"/>
+        </w:rPr>
+        <w:t>to wall</w:t>
       </w:r>
     </w:p>
     <w:p>
@@ -238,30 +217,50 @@
           <w:numId w:val="1"/>
         </w:numPr>
         <w:rPr>
-          <w:highlight w:val="yellow"/>
-          <w:lang w:val="en-GB"/>
-        </w:rPr>
-      </w:pPr>
-      <w:r>
-        <w:rPr>
-          <w:highlight w:val="yellow"/>
-          <w:lang w:val="en-GB"/>
-        </w:rPr>
-        <w:t xml:space="preserve">Get winner when two </w:t>
-      </w:r>
-      <w:r>
-        <w:rPr>
-          <w:highlight w:val="yellow"/>
-          <w:lang w:val="en-GB"/>
-        </w:rPr>
-        <w:t xml:space="preserve">cars </w:t>
-      </w:r>
-      <w:r>
-        <w:rPr>
-          <w:highlight w:val="yellow"/>
-          <w:lang w:val="en-GB"/>
-        </w:rPr>
-        <w:t>passed finish line</w:t>
+          <w:lang w:val="en-GB"/>
+        </w:rPr>
+      </w:pPr>
+      <w:r>
+        <w:rPr>
+          <w:lang w:val="en-GB"/>
+        </w:rPr>
+        <w:t xml:space="preserve">Car </w:t>
+      </w:r>
+      <w:r>
+        <w:rPr>
+          <w:lang w:val="en-GB"/>
+        </w:rPr>
+        <w:t>crashes</w:t>
+      </w:r>
+      <w:r>
+        <w:rPr>
+          <w:lang w:val="en-GB"/>
+        </w:rPr>
+        <w:t xml:space="preserve"> </w:t>
+      </w:r>
+      <w:r>
+        <w:rPr>
+          <w:lang w:val="en-GB"/>
+        </w:rPr>
+        <w:t>in</w:t>
+      </w:r>
+      <w:r>
+        <w:rPr>
+          <w:lang w:val="en-GB"/>
+        </w:rPr>
+        <w:t>to another</w:t>
+      </w:r>
+      <w:r>
+        <w:rPr>
+          <w:lang w:val="en-GB"/>
+        </w:rPr>
+        <w:t xml:space="preserve"> running</w:t>
+      </w:r>
+      <w:r>
+        <w:rPr>
+          <w:lang w:val="en-GB"/>
+        </w:rPr>
+        <w:t xml:space="preserve"> car</w:t>
       </w:r>
     </w:p>
     <w:p>
@@ -279,73 +278,31 @@
         <w:rPr>
           <w:lang w:val="en-GB"/>
         </w:rPr>
-        <w:t>Car moves to a free track position</w:t>
-      </w:r>
-    </w:p>
-    <w:p>
-      <w:pPr>
-        <w:pStyle w:val="Listenabsatz"/>
-        <w:numPr>
-          <w:ilvl w:val="0"/>
-          <w:numId w:val="1"/>
-        </w:numPr>
-        <w:rPr>
-          <w:lang w:val="en-GB"/>
-        </w:rPr>
-      </w:pPr>
-      <w:r>
-        <w:rPr>
-          <w:lang w:val="en-GB"/>
-        </w:rPr>
-        <w:t xml:space="preserve">Car </w:t>
-      </w:r>
-      <w:r>
-        <w:rPr>
-          <w:lang w:val="en-GB"/>
-        </w:rPr>
-        <w:t>crashes to wall</w:t>
-      </w:r>
-    </w:p>
-    <w:p>
-      <w:pPr>
-        <w:pStyle w:val="Listenabsatz"/>
-        <w:numPr>
-          <w:ilvl w:val="0"/>
-          <w:numId w:val="1"/>
-        </w:numPr>
-        <w:rPr>
-          <w:lang w:val="en-GB"/>
-        </w:rPr>
-      </w:pPr>
-      <w:r>
-        <w:rPr>
-          <w:lang w:val="en-GB"/>
-        </w:rPr>
-        <w:t xml:space="preserve">Car </w:t>
-      </w:r>
-      <w:r>
-        <w:rPr>
-          <w:lang w:val="en-GB"/>
-        </w:rPr>
-        <w:t>crashes</w:t>
-      </w:r>
-      <w:r>
-        <w:rPr>
-          <w:lang w:val="en-GB"/>
-        </w:rPr>
-        <w:t xml:space="preserve"> to another</w:t>
-      </w:r>
-      <w:r>
-        <w:rPr>
-          <w:lang w:val="en-GB"/>
-        </w:rPr>
-        <w:t xml:space="preserve"> running</w:t>
-      </w:r>
-      <w:r>
-        <w:rPr>
-          <w:lang w:val="en-GB"/>
-        </w:rPr>
-        <w:t xml:space="preserve"> car</w:t>
+        <w:t xml:space="preserve">Car crashes into </w:t>
+      </w:r>
+      <w:r>
+        <w:rPr>
+          <w:lang w:val="en-GB"/>
+        </w:rPr>
+        <w:t xml:space="preserve">car that's on </w:t>
+      </w:r>
+      <w:r>
+        <w:rPr>
+          <w:lang w:val="en-GB"/>
+        </w:rPr>
+        <w:t>moving</w:t>
+      </w:r>
+      <w:r>
+        <w:rPr>
+          <w:lang w:val="en-GB"/>
+        </w:rPr>
+        <w:t xml:space="preserve"> </w:t>
+      </w:r>
+      <w:r>
+        <w:rPr>
+          <w:lang w:val="en-GB"/>
+        </w:rPr>
+        <w:t>path</w:t>
       </w:r>
     </w:p>
     <w:p>

</xml_diff>